<commit_message>
optimize project sumarilize doc
</commit_message>
<xml_diff>
--- a/doc/word/项目总结报告.docx
+++ b/doc/word/项目总结报告.docx
@@ -2843,8 +2843,10 @@
           <w:bCs w:val="0"/>
           <w:caps w:val="0"/>
           <w:noProof/>
-          <w:sz w:val="24"/>
-          <w:szCs w:val="24"/>
+          <w:kern w:val="0"/>
+          <w:sz w:val="24"/>
+          <w:szCs w:val="24"/>
+          <w:lang w:eastAsia="ja-JP"/>
         </w:rPr>
       </w:pPr>
       <w:r>
@@ -2877,7 +2879,7 @@
         </w:rPr>
         <w:fldChar w:fldCharType="separate"/>
       </w:r>
-      <w:hyperlink w:anchor="_Toc444935381" w:history="1">
+      <w:hyperlink w:anchor="_Toc447566194" w:history="1">
         <w:r>
           <w:rPr>
             <w:rStyle w:val="Hyperlink"/>
@@ -2899,7 +2901,7 @@
             <w:rFonts w:hint="eastAsia"/>
             <w:noProof/>
           </w:rPr>
-          <w:t>标题一</w:t>
+          <w:t>项目开端</w:t>
         </w:r>
         <w:r>
           <w:rPr>
@@ -2920,7 +2922,7 @@
             <w:noProof/>
             <w:webHidden/>
           </w:rPr>
-          <w:instrText xml:space="preserve"> PAGEREF _Toc444935381 \h </w:instrText>
+          <w:instrText xml:space="preserve"> PAGEREF _Toc447566194 \h </w:instrText>
         </w:r>
         <w:r>
           <w:rPr>
@@ -2940,7 +2942,7 @@
             <w:noProof/>
             <w:webHidden/>
           </w:rPr>
-          <w:t>3</w:t>
+          <w:t>4</w:t>
         </w:r>
         <w:r>
           <w:rPr>
@@ -2961,11 +2963,13 @@
           <w:rFonts w:asciiTheme="minorHAnsi" w:eastAsiaTheme="minorEastAsia" w:hAnsiTheme="minorHAnsi" w:cstheme="minorBidi"/>
           <w:smallCaps w:val="0"/>
           <w:noProof/>
-          <w:sz w:val="24"/>
-          <w:szCs w:val="24"/>
+          <w:kern w:val="0"/>
+          <w:sz w:val="24"/>
+          <w:szCs w:val="24"/>
+          <w:lang w:eastAsia="ja-JP"/>
         </w:rPr>
       </w:pPr>
-      <w:hyperlink w:anchor="_Toc444935382" w:history="1">
+      <w:hyperlink w:anchor="_Toc447566195" w:history="1">
         <w:r>
           <w:rPr>
             <w:rStyle w:val="Hyperlink"/>
@@ -2979,14 +2983,7 @@
             <w:rFonts w:hint="eastAsia"/>
             <w:noProof/>
           </w:rPr>
-          <w:t>小标题</w:t>
-        </w:r>
-        <w:r>
-          <w:rPr>
-            <w:rStyle w:val="Hyperlink"/>
-            <w:noProof/>
-          </w:rPr>
-          <w:t>1</w:t>
+          <w:t>小组由来</w:t>
         </w:r>
         <w:r>
           <w:rPr>
@@ -3007,7 +3004,7 @@
             <w:noProof/>
             <w:webHidden/>
           </w:rPr>
-          <w:instrText xml:space="preserve"> PAGEREF _Toc444935382 \h </w:instrText>
+          <w:instrText xml:space="preserve"> PAGEREF _Toc447566195 \h </w:instrText>
         </w:r>
         <w:r>
           <w:rPr>
@@ -3027,7 +3024,7 @@
             <w:noProof/>
             <w:webHidden/>
           </w:rPr>
-          <w:t>3</w:t>
+          <w:t>4</w:t>
         </w:r>
         <w:r>
           <w:rPr>
@@ -3048,11 +3045,13 @@
           <w:rFonts w:asciiTheme="minorHAnsi" w:eastAsiaTheme="minorEastAsia" w:hAnsiTheme="minorHAnsi" w:cstheme="minorBidi"/>
           <w:smallCaps w:val="0"/>
           <w:noProof/>
-          <w:sz w:val="24"/>
-          <w:szCs w:val="24"/>
+          <w:kern w:val="0"/>
+          <w:sz w:val="24"/>
+          <w:szCs w:val="24"/>
+          <w:lang w:eastAsia="ja-JP"/>
         </w:rPr>
       </w:pPr>
-      <w:hyperlink w:anchor="_Toc444935383" w:history="1">
+      <w:hyperlink w:anchor="_Toc447566196" w:history="1">
         <w:r>
           <w:rPr>
             <w:rStyle w:val="Hyperlink"/>
@@ -3066,14 +3065,7 @@
             <w:rFonts w:hint="eastAsia"/>
             <w:noProof/>
           </w:rPr>
-          <w:t>小标题</w:t>
-        </w:r>
-        <w:r>
-          <w:rPr>
-            <w:rStyle w:val="Hyperlink"/>
-            <w:noProof/>
-          </w:rPr>
-          <w:t>2</w:t>
+          <w:t>项目初始化</w:t>
         </w:r>
         <w:r>
           <w:rPr>
@@ -3094,7 +3086,7 @@
             <w:noProof/>
             <w:webHidden/>
           </w:rPr>
-          <w:instrText xml:space="preserve"> PAGEREF _Toc444935383 \h </w:instrText>
+          <w:instrText xml:space="preserve"> PAGEREF _Toc447566196 \h </w:instrText>
         </w:r>
         <w:r>
           <w:rPr>
@@ -3114,7 +3106,7 @@
             <w:noProof/>
             <w:webHidden/>
           </w:rPr>
-          <w:t>3</w:t>
+          <w:t>4</w:t>
         </w:r>
         <w:r>
           <w:rPr>
@@ -3137,11 +3129,13 @@
           <w:bCs w:val="0"/>
           <w:caps w:val="0"/>
           <w:noProof/>
-          <w:sz w:val="24"/>
-          <w:szCs w:val="24"/>
+          <w:kern w:val="0"/>
+          <w:sz w:val="24"/>
+          <w:szCs w:val="24"/>
+          <w:lang w:eastAsia="ja-JP"/>
         </w:rPr>
       </w:pPr>
-      <w:hyperlink w:anchor="_Toc444935384" w:history="1">
+      <w:hyperlink w:anchor="_Toc447566197" w:history="1">
         <w:r>
           <w:rPr>
             <w:rStyle w:val="Hyperlink"/>
@@ -3163,7 +3157,7 @@
             <w:rFonts w:hint="eastAsia"/>
             <w:noProof/>
           </w:rPr>
-          <w:t>标题二</w:t>
+          <w:t>项目培训</w:t>
         </w:r>
         <w:r>
           <w:rPr>
@@ -3184,7 +3178,7 @@
             <w:noProof/>
             <w:webHidden/>
           </w:rPr>
-          <w:instrText xml:space="preserve"> PAGEREF _Toc444935384 \h </w:instrText>
+          <w:instrText xml:space="preserve"> PAGEREF _Toc447566197 \h </w:instrText>
         </w:r>
         <w:r>
           <w:rPr>
@@ -3204,7 +3198,7 @@
             <w:noProof/>
             <w:webHidden/>
           </w:rPr>
-          <w:t>3</w:t>
+          <w:t>4</w:t>
         </w:r>
         <w:r>
           <w:rPr>
@@ -3225,17 +3219,19 @@
           <w:rFonts w:asciiTheme="minorHAnsi" w:eastAsiaTheme="minorEastAsia" w:hAnsiTheme="minorHAnsi" w:cstheme="minorBidi"/>
           <w:smallCaps w:val="0"/>
           <w:noProof/>
-          <w:sz w:val="24"/>
-          <w:szCs w:val="24"/>
+          <w:kern w:val="0"/>
+          <w:sz w:val="24"/>
+          <w:szCs w:val="24"/>
+          <w:lang w:eastAsia="ja-JP"/>
         </w:rPr>
       </w:pPr>
-      <w:hyperlink w:anchor="_Toc444935385" w:history="1">
+      <w:hyperlink w:anchor="_Toc447566198" w:history="1">
         <w:r>
           <w:rPr>
             <w:rStyle w:val="Hyperlink"/>
             <w:noProof/>
           </w:rPr>
-          <w:t xml:space="preserve">2.1 </w:t>
+          <w:t>2.1 git</w:t>
         </w:r>
         <w:r>
           <w:rPr>
@@ -3243,14 +3239,7 @@
             <w:rFonts w:hint="eastAsia"/>
             <w:noProof/>
           </w:rPr>
-          <w:t>小标题</w:t>
-        </w:r>
-        <w:r>
-          <w:rPr>
-            <w:rStyle w:val="Hyperlink"/>
-            <w:noProof/>
-          </w:rPr>
-          <w:t>1</w:t>
+          <w:t>的培训</w:t>
         </w:r>
         <w:r>
           <w:rPr>
@@ -3271,7 +3260,7 @@
             <w:noProof/>
             <w:webHidden/>
           </w:rPr>
-          <w:instrText xml:space="preserve"> PAGEREF _Toc444935385 \h </w:instrText>
+          <w:instrText xml:space="preserve"> PAGEREF _Toc447566198 \h </w:instrText>
         </w:r>
         <w:r>
           <w:rPr>
@@ -3291,7 +3280,7 @@
             <w:noProof/>
             <w:webHidden/>
           </w:rPr>
-          <w:t>3</w:t>
+          <w:t>4</w:t>
         </w:r>
         <w:r>
           <w:rPr>
@@ -3312,11 +3301,13 @@
           <w:rFonts w:asciiTheme="minorHAnsi" w:eastAsiaTheme="minorEastAsia" w:hAnsiTheme="minorHAnsi" w:cstheme="minorBidi"/>
           <w:smallCaps w:val="0"/>
           <w:noProof/>
-          <w:sz w:val="24"/>
-          <w:szCs w:val="24"/>
+          <w:kern w:val="0"/>
+          <w:sz w:val="24"/>
+          <w:szCs w:val="24"/>
+          <w:lang w:eastAsia="ja-JP"/>
         </w:rPr>
       </w:pPr>
-      <w:hyperlink w:anchor="_Toc444935386" w:history="1">
+      <w:hyperlink w:anchor="_Toc447566199" w:history="1">
         <w:r>
           <w:rPr>
             <w:rStyle w:val="Hyperlink"/>
@@ -3330,14 +3321,7 @@
             <w:rFonts w:hint="eastAsia"/>
             <w:noProof/>
           </w:rPr>
-          <w:t>小标题</w:t>
-        </w:r>
-        <w:r>
-          <w:rPr>
-            <w:rStyle w:val="Hyperlink"/>
-            <w:noProof/>
-          </w:rPr>
-          <w:t>2</w:t>
+          <w:t>开发培训</w:t>
         </w:r>
         <w:r>
           <w:rPr>
@@ -3358,7 +3342,7 @@
             <w:noProof/>
             <w:webHidden/>
           </w:rPr>
-          <w:instrText xml:space="preserve"> PAGEREF _Toc444935386 \h </w:instrText>
+          <w:instrText xml:space="preserve"> PAGEREF _Toc447566199 \h </w:instrText>
         </w:r>
         <w:r>
           <w:rPr>
@@ -3378,7 +3362,7 @@
             <w:noProof/>
             <w:webHidden/>
           </w:rPr>
-          <w:t>3</w:t>
+          <w:t>4</w:t>
         </w:r>
         <w:r>
           <w:rPr>
@@ -3401,11 +3385,13 @@
           <w:bCs w:val="0"/>
           <w:caps w:val="0"/>
           <w:noProof/>
-          <w:sz w:val="24"/>
-          <w:szCs w:val="24"/>
+          <w:kern w:val="0"/>
+          <w:sz w:val="24"/>
+          <w:szCs w:val="24"/>
+          <w:lang w:eastAsia="ja-JP"/>
         </w:rPr>
       </w:pPr>
-      <w:hyperlink w:anchor="_Toc444935387" w:history="1">
+      <w:hyperlink w:anchor="_Toc447566200" w:history="1">
         <w:r>
           <w:rPr>
             <w:rStyle w:val="Hyperlink"/>
@@ -3427,7 +3413,7 @@
             <w:rFonts w:hint="eastAsia"/>
             <w:noProof/>
           </w:rPr>
-          <w:t>标题三</w:t>
+          <w:t>项目总结</w:t>
         </w:r>
         <w:r>
           <w:rPr>
@@ -3448,7 +3434,7 @@
             <w:noProof/>
             <w:webHidden/>
           </w:rPr>
-          <w:instrText xml:space="preserve"> PAGEREF _Toc444935387 \h </w:instrText>
+          <w:instrText xml:space="preserve"> PAGEREF _Toc447566200 \h </w:instrText>
         </w:r>
         <w:r>
           <w:rPr>
@@ -3468,7 +3454,7 @@
             <w:noProof/>
             <w:webHidden/>
           </w:rPr>
-          <w:t>4</w:t>
+          <w:t>5</w:t>
         </w:r>
         <w:r>
           <w:rPr>
@@ -3489,11 +3475,13 @@
           <w:rFonts w:asciiTheme="minorHAnsi" w:eastAsiaTheme="minorEastAsia" w:hAnsiTheme="minorHAnsi" w:cstheme="minorBidi"/>
           <w:smallCaps w:val="0"/>
           <w:noProof/>
-          <w:sz w:val="24"/>
-          <w:szCs w:val="24"/>
+          <w:kern w:val="0"/>
+          <w:sz w:val="24"/>
+          <w:szCs w:val="24"/>
+          <w:lang w:eastAsia="ja-JP"/>
         </w:rPr>
       </w:pPr>
-      <w:hyperlink w:anchor="_Toc444935388" w:history="1">
+      <w:hyperlink w:anchor="_Toc447566201" w:history="1">
         <w:r>
           <w:rPr>
             <w:rStyle w:val="Hyperlink"/>
@@ -3507,14 +3495,89 @@
             <w:rFonts w:hint="eastAsia"/>
             <w:noProof/>
           </w:rPr>
-          <w:t>小标题</w:t>
-        </w:r>
+          <w:t>做的好的</w:t>
+        </w:r>
+        <w:r>
+          <w:rPr>
+            <w:noProof/>
+            <w:webHidden/>
+          </w:rPr>
+          <w:tab/>
+        </w:r>
+        <w:r>
+          <w:rPr>
+            <w:noProof/>
+            <w:webHidden/>
+          </w:rPr>
+          <w:fldChar w:fldCharType="begin"/>
+        </w:r>
+        <w:r>
+          <w:rPr>
+            <w:noProof/>
+            <w:webHidden/>
+          </w:rPr>
+          <w:instrText xml:space="preserve"> PAGEREF _Toc447566201 \h </w:instrText>
+        </w:r>
+        <w:r>
+          <w:rPr>
+            <w:noProof/>
+            <w:webHidden/>
+          </w:rPr>
+        </w:r>
+        <w:r>
+          <w:rPr>
+            <w:noProof/>
+            <w:webHidden/>
+          </w:rPr>
+          <w:fldChar w:fldCharType="separate"/>
+        </w:r>
+        <w:r>
+          <w:rPr>
+            <w:noProof/>
+            <w:webHidden/>
+          </w:rPr>
+          <w:t>5</w:t>
+        </w:r>
+        <w:r>
+          <w:rPr>
+            <w:noProof/>
+            <w:webHidden/>
+          </w:rPr>
+          <w:fldChar w:fldCharType="end"/>
+        </w:r>
+      </w:hyperlink>
+    </w:p>
+    <w:p>
+      <w:pPr>
+        <w:pStyle w:val="TOC2"/>
+        <w:tabs>
+          <w:tab w:val="right" w:leader="dot" w:pos="8296"/>
+        </w:tabs>
+        <w:rPr>
+          <w:rFonts w:asciiTheme="minorHAnsi" w:eastAsiaTheme="minorEastAsia" w:hAnsiTheme="minorHAnsi" w:cstheme="minorBidi"/>
+          <w:smallCaps w:val="0"/>
+          <w:noProof/>
+          <w:kern w:val="0"/>
+          <w:sz w:val="24"/>
+          <w:szCs w:val="24"/>
+          <w:lang w:eastAsia="ja-JP"/>
+        </w:rPr>
+      </w:pPr>
+      <w:hyperlink w:anchor="_Toc447566202" w:history="1">
         <w:r>
           <w:rPr>
             <w:rStyle w:val="Hyperlink"/>
             <w:noProof/>
           </w:rPr>
-          <w:t>1</w:t>
+          <w:t xml:space="preserve">3.2 </w:t>
+        </w:r>
+        <w:r>
+          <w:rPr>
+            <w:rStyle w:val="Hyperlink"/>
+            <w:rFonts w:hint="eastAsia"/>
+            <w:noProof/>
+          </w:rPr>
+          <w:t>仍需努力的</w:t>
         </w:r>
         <w:r>
           <w:rPr>
@@ -3535,7 +3598,7 @@
             <w:noProof/>
             <w:webHidden/>
           </w:rPr>
-          <w:instrText xml:space="preserve"> PAGEREF _Toc444935388 \h </w:instrText>
+          <w:instrText xml:space="preserve"> PAGEREF _Toc447566202 \h </w:instrText>
         </w:r>
         <w:r>
           <w:rPr>
@@ -3555,7 +3618,7 @@
             <w:noProof/>
             <w:webHidden/>
           </w:rPr>
-          <w:t>4</w:t>
+          <w:t>5</w:t>
         </w:r>
         <w:r>
           <w:rPr>
@@ -3573,46 +3636,15 @@
           <w:sz w:val="24"/>
         </w:rPr>
       </w:pPr>
-    </w:p>
-    <w:p>
-      <w:pPr>
-        <w:pStyle w:val="Heading1"/>
-        <w:rPr>
-          <w:sz w:val="24"/>
-        </w:rPr>
-      </w:pPr>
-    </w:p>
-    <w:p>
-      <w:pPr>
-        <w:pStyle w:val="Heading1"/>
-        <w:rPr>
-          <w:sz w:val="24"/>
-        </w:rPr>
-      </w:pPr>
-    </w:p>
-    <w:p/>
-    <w:p/>
-    <w:p/>
-    <w:p/>
-    <w:p/>
-    <w:p/>
-    <w:p/>
-    <w:p/>
-    <w:p>
-      <w:pPr>
-        <w:pStyle w:val="Heading1"/>
-        <w:rPr>
-          <w:sz w:val="24"/>
-        </w:rPr>
-      </w:pPr>
-      <w:r>
-        <w:rPr>
-          <w:sz w:val="24"/>
-        </w:rPr>
-        <w:lastRenderedPageBreak/>
+      <w:r>
+        <w:rPr>
+          <w:sz w:val="24"/>
+        </w:rPr>
         <w:fldChar w:fldCharType="end"/>
       </w:r>
-      <w:bookmarkStart w:id="2" w:name="_Toc444935381"/>
+      <w:bookmarkStart w:id="2" w:name="_Toc447566194"/>
+      <w:bookmarkStart w:id="3" w:name="_GoBack"/>
+      <w:bookmarkEnd w:id="3"/>
       <w:r>
         <w:rPr>
           <w:rFonts w:hint="eastAsia"/>
@@ -3627,10 +3659,10 @@
       </w:r>
       <w:bookmarkEnd w:id="0"/>
       <w:bookmarkEnd w:id="1"/>
+      <w:r>
+        <w:t>项目开端</w:t>
+      </w:r>
       <w:bookmarkEnd w:id="2"/>
-      <w:r>
-        <w:t>项目开端</w:t>
-      </w:r>
     </w:p>
     <w:p>
       <w:pPr>
@@ -3642,7 +3674,7 @@
           <w:bCs w:val="0"/>
         </w:rPr>
       </w:pPr>
-      <w:bookmarkStart w:id="3" w:name="_Toc444935382"/>
+      <w:bookmarkStart w:id="4" w:name="_Toc447566195"/>
       <w:r>
         <w:rPr>
           <w:b w:val="0"/>
@@ -3657,7 +3689,6 @@
         </w:rPr>
         <w:t xml:space="preserve"> </w:t>
       </w:r>
-      <w:bookmarkEnd w:id="3"/>
       <w:r>
         <w:rPr>
           <w:b w:val="0"/>
@@ -3665,6 +3696,7 @@
         </w:rPr>
         <w:t>小组由来</w:t>
       </w:r>
+      <w:bookmarkEnd w:id="4"/>
     </w:p>
     <w:p>
       <w:pPr>
@@ -3932,7 +3964,7 @@
           <w:bCs w:val="0"/>
         </w:rPr>
       </w:pPr>
-      <w:bookmarkStart w:id="4" w:name="_Toc444935383"/>
+      <w:bookmarkStart w:id="5" w:name="_Toc447566196"/>
       <w:r>
         <w:rPr>
           <w:b w:val="0"/>
@@ -3956,7 +3988,6 @@
         </w:rPr>
         <w:t xml:space="preserve"> </w:t>
       </w:r>
-      <w:bookmarkEnd w:id="4"/>
       <w:r>
         <w:rPr>
           <w:rFonts w:hint="eastAsia"/>
@@ -3972,6 +4003,7 @@
         </w:rPr>
         <w:t>初始化</w:t>
       </w:r>
+      <w:bookmarkEnd w:id="5"/>
     </w:p>
     <w:p>
       <w:pPr>
@@ -4034,7 +4066,6 @@
         </w:rPr>
         <w:t>会使用</w:t>
       </w:r>
-      <w:proofErr w:type="spellStart"/>
       <w:r>
         <w:rPr>
           <w:bCs/>
@@ -4043,7 +4074,6 @@
         </w:rPr>
         <w:t>git</w:t>
       </w:r>
-      <w:proofErr w:type="spellEnd"/>
       <w:r>
         <w:rPr>
           <w:bCs/>
@@ -4093,7 +4123,6 @@
         </w:rPr>
         <w:t>小组里面会使用</w:t>
       </w:r>
-      <w:proofErr w:type="spellStart"/>
       <w:r>
         <w:rPr>
           <w:bCs/>
@@ -4102,7 +4131,6 @@
         </w:rPr>
         <w:t>linux</w:t>
       </w:r>
-      <w:proofErr w:type="spellEnd"/>
       <w:r>
         <w:rPr>
           <w:bCs/>
@@ -4185,7 +4213,6 @@
         </w:rPr>
         <w:t>学习</w:t>
       </w:r>
-      <w:proofErr w:type="spellStart"/>
       <w:r>
         <w:rPr>
           <w:bCs/>
@@ -4194,7 +4221,6 @@
         </w:rPr>
         <w:t>git</w:t>
       </w:r>
-      <w:proofErr w:type="spellEnd"/>
       <w:r>
         <w:rPr>
           <w:bCs/>
@@ -4208,11 +4234,12 @@
       <w:pPr>
         <w:pStyle w:val="Heading1"/>
       </w:pPr>
-      <w:bookmarkStart w:id="5" w:name="_Toc444935384"/>
+      <w:bookmarkStart w:id="6" w:name="_Toc447566197"/>
       <w:r>
         <w:rPr>
           <w:rFonts w:hint="eastAsia"/>
         </w:rPr>
+        <w:lastRenderedPageBreak/>
         <w:t>二</w:t>
       </w:r>
       <w:r>
@@ -4221,10 +4248,10 @@
         </w:rPr>
         <w:t xml:space="preserve"> </w:t>
       </w:r>
-      <w:bookmarkEnd w:id="5"/>
       <w:r>
         <w:t>项目培训</w:t>
       </w:r>
+      <w:bookmarkEnd w:id="6"/>
     </w:p>
     <w:p>
       <w:pPr>
@@ -4235,7 +4262,7 @@
           <w:bCs w:val="0"/>
         </w:rPr>
       </w:pPr>
-      <w:bookmarkStart w:id="6" w:name="_Toc444935385"/>
+      <w:bookmarkStart w:id="7" w:name="_Toc447566198"/>
       <w:r>
         <w:rPr>
           <w:b w:val="0"/>
@@ -4257,8 +4284,6 @@
         </w:rPr>
         <w:t xml:space="preserve"> </w:t>
       </w:r>
-      <w:bookmarkEnd w:id="6"/>
-      <w:proofErr w:type="spellStart"/>
       <w:r>
         <w:rPr>
           <w:rFonts w:hint="eastAsia"/>
@@ -4267,7 +4292,6 @@
         </w:rPr>
         <w:t>git</w:t>
       </w:r>
-      <w:proofErr w:type="spellEnd"/>
       <w:r>
         <w:rPr>
           <w:b w:val="0"/>
@@ -4275,6 +4299,7 @@
         </w:rPr>
         <w:t>的培训</w:t>
       </w:r>
+      <w:bookmarkEnd w:id="7"/>
     </w:p>
     <w:p>
       <w:pPr>
@@ -4307,7 +4332,6 @@
         </w:rPr>
         <w:t>里面会使用</w:t>
       </w:r>
-      <w:proofErr w:type="spellStart"/>
       <w:r>
         <w:rPr>
           <w:sz w:val="24"/>
@@ -4315,7 +4339,6 @@
         </w:rPr>
         <w:t>git</w:t>
       </w:r>
-      <w:proofErr w:type="spellEnd"/>
       <w:r>
         <w:rPr>
           <w:sz w:val="24"/>
@@ -4337,7 +4360,6 @@
         </w:rPr>
         <w:t>简单的</w:t>
       </w:r>
-      <w:proofErr w:type="spellStart"/>
       <w:r>
         <w:rPr>
           <w:sz w:val="24"/>
@@ -4345,7 +4367,6 @@
         </w:rPr>
         <w:t>git</w:t>
       </w:r>
-      <w:proofErr w:type="spellEnd"/>
       <w:r>
         <w:rPr>
           <w:rFonts w:hint="eastAsia"/>
@@ -4397,7 +4418,6 @@
         </w:rPr>
         <w:t>在</w:t>
       </w:r>
-      <w:proofErr w:type="spellStart"/>
       <w:r>
         <w:rPr>
           <w:sz w:val="24"/>
@@ -4405,7 +4425,6 @@
         </w:rPr>
         <w:t>linux</w:t>
       </w:r>
-      <w:proofErr w:type="spellEnd"/>
       <w:r>
         <w:rPr>
           <w:sz w:val="24"/>
@@ -4413,7 +4432,6 @@
         </w:rPr>
         <w:t>虚拟机下面搭建好了</w:t>
       </w:r>
-      <w:proofErr w:type="spellStart"/>
       <w:r>
         <w:rPr>
           <w:sz w:val="24"/>
@@ -4421,7 +4439,6 @@
         </w:rPr>
         <w:t>git</w:t>
       </w:r>
-      <w:proofErr w:type="spellEnd"/>
       <w:r>
         <w:rPr>
           <w:sz w:val="24"/>
@@ -4435,6 +4452,7 @@
         <w:spacing w:line="400" w:lineRule="exact"/>
         <w:ind w:firstLineChars="200" w:firstLine="480"/>
         <w:rPr>
+          <w:rFonts w:hint="eastAsia"/>
           <w:sz w:val="24"/>
           <w:szCs w:val="24"/>
         </w:rPr>
@@ -4445,6 +4463,118 @@
           <w:sz w:val="24"/>
           <w:szCs w:val="24"/>
         </w:rPr>
+        <w:t>然后</w:t>
+      </w:r>
+      <w:r>
+        <w:rPr>
+          <w:sz w:val="24"/>
+          <w:szCs w:val="24"/>
+        </w:rPr>
+        <w:t>让每一个</w:t>
+      </w:r>
+      <w:r>
+        <w:rPr>
+          <w:rFonts w:hint="eastAsia"/>
+          <w:sz w:val="24"/>
+          <w:szCs w:val="24"/>
+        </w:rPr>
+        <w:t>小组</w:t>
+      </w:r>
+      <w:r>
+        <w:rPr>
+          <w:sz w:val="24"/>
+          <w:szCs w:val="24"/>
+        </w:rPr>
+        <w:t>成员都提交一个</w:t>
+      </w:r>
+      <w:r>
+        <w:rPr>
+          <w:sz w:val="24"/>
+          <w:szCs w:val="24"/>
+        </w:rPr>
+        <w:t>文本文件</w:t>
+      </w:r>
+      <w:r>
+        <w:rPr>
+          <w:rFonts w:hint="eastAsia"/>
+          <w:sz w:val="24"/>
+          <w:szCs w:val="24"/>
+        </w:rPr>
+        <w:t>到</w:t>
+      </w:r>
+      <w:r>
+        <w:rPr>
+          <w:sz w:val="24"/>
+          <w:szCs w:val="24"/>
+        </w:rPr>
+        <w:t>仓库里面，</w:t>
+      </w:r>
+      <w:r>
+        <w:rPr>
+          <w:sz w:val="24"/>
+          <w:szCs w:val="24"/>
+        </w:rPr>
+        <w:t>通过这种方式</w:t>
+      </w:r>
+      <w:r>
+        <w:rPr>
+          <w:sz w:val="24"/>
+          <w:szCs w:val="24"/>
+        </w:rPr>
+        <w:t>让</w:t>
+      </w:r>
+      <w:r>
+        <w:rPr>
+          <w:sz w:val="24"/>
+          <w:szCs w:val="24"/>
+        </w:rPr>
+        <w:t>小组成员</w:t>
+      </w:r>
+      <w:r>
+        <w:rPr>
+          <w:rFonts w:hint="eastAsia"/>
+          <w:sz w:val="24"/>
+          <w:szCs w:val="24"/>
+        </w:rPr>
+        <w:t>逐渐掌握</w:t>
+      </w:r>
+      <w:r>
+        <w:rPr>
+          <w:sz w:val="24"/>
+          <w:szCs w:val="24"/>
+        </w:rPr>
+        <w:t>了</w:t>
+      </w:r>
+      <w:r>
+        <w:rPr>
+          <w:sz w:val="24"/>
+          <w:szCs w:val="24"/>
+        </w:rPr>
+        <w:t>git</w:t>
+      </w:r>
+      <w:r>
+        <w:rPr>
+          <w:sz w:val="24"/>
+          <w:szCs w:val="24"/>
+        </w:rPr>
+        <w:t>的使用。</w:t>
+      </w:r>
+    </w:p>
+    <w:p>
+      <w:pPr>
+        <w:spacing w:line="400" w:lineRule="exact"/>
+        <w:ind w:firstLineChars="200" w:firstLine="480"/>
+        <w:rPr>
+          <w:sz w:val="24"/>
+          <w:szCs w:val="24"/>
+        </w:rPr>
+      </w:pPr>
+      <w:r>
+        <w:rPr>
+          <w:rFonts w:hint="eastAsia"/>
+          <w:sz w:val="24"/>
+          <w:szCs w:val="24"/>
+        </w:rPr>
         <w:t>接着</w:t>
       </w:r>
       <w:r>
@@ -4454,40 +4584,199 @@
         </w:rPr>
         <w:t>，</w:t>
       </w:r>
-      <w:bookmarkStart w:id="7" w:name="_GoBack"/>
-      <w:bookmarkEnd w:id="7"/>
+      <w:r>
+        <w:rPr>
+          <w:sz w:val="24"/>
+          <w:szCs w:val="24"/>
+        </w:rPr>
+        <w:t>由于我们小组</w:t>
+      </w:r>
+      <w:r>
+        <w:rPr>
+          <w:sz w:val="24"/>
+          <w:szCs w:val="24"/>
+        </w:rPr>
+        <w:t>要去做</w:t>
+      </w:r>
+      <w:r>
+        <w:rPr>
+          <w:sz w:val="24"/>
+          <w:szCs w:val="24"/>
+        </w:rPr>
+        <w:t>git</w:t>
+      </w:r>
+      <w:r>
+        <w:rPr>
+          <w:sz w:val="24"/>
+          <w:szCs w:val="24"/>
+        </w:rPr>
+        <w:t>的演讲，</w:t>
+      </w:r>
+      <w:r>
+        <w:rPr>
+          <w:rFonts w:hint="eastAsia"/>
+          <w:sz w:val="24"/>
+          <w:szCs w:val="24"/>
+        </w:rPr>
+        <w:t>于是</w:t>
+      </w:r>
+      <w:r>
+        <w:rPr>
+          <w:sz w:val="24"/>
+          <w:szCs w:val="24"/>
+        </w:rPr>
+        <w:t>趁着这个机会，</w:t>
+      </w:r>
+      <w:r>
+        <w:rPr>
+          <w:sz w:val="24"/>
+          <w:szCs w:val="24"/>
+        </w:rPr>
+        <w:t>让小组成员分工合作，</w:t>
+      </w:r>
+      <w:r>
+        <w:rPr>
+          <w:sz w:val="24"/>
+          <w:szCs w:val="24"/>
+        </w:rPr>
+        <w:t>分工将</w:t>
+      </w:r>
+      <w:r>
+        <w:rPr>
+          <w:sz w:val="24"/>
+          <w:szCs w:val="24"/>
+        </w:rPr>
+        <w:t>git</w:t>
+      </w:r>
+      <w:r>
+        <w:rPr>
+          <w:sz w:val="24"/>
+          <w:szCs w:val="24"/>
+        </w:rPr>
+        <w:t>的不同部分的使用</w:t>
+      </w:r>
+      <w:r>
+        <w:rPr>
+          <w:sz w:val="24"/>
+          <w:szCs w:val="24"/>
+        </w:rPr>
+        <w:t>做了一份</w:t>
+      </w:r>
+      <w:r>
+        <w:rPr>
+          <w:sz w:val="24"/>
+          <w:szCs w:val="24"/>
+        </w:rPr>
+        <w:t>ppt</w:t>
+      </w:r>
+      <w:r>
+        <w:rPr>
+          <w:sz w:val="24"/>
+          <w:szCs w:val="24"/>
+        </w:rPr>
+        <w:t>，</w:t>
+      </w:r>
+      <w:r>
+        <w:rPr>
+          <w:rFonts w:hint="eastAsia"/>
+          <w:sz w:val="24"/>
+          <w:szCs w:val="24"/>
+        </w:rPr>
+        <w:t>最后</w:t>
+      </w:r>
+      <w:r>
+        <w:rPr>
+          <w:sz w:val="24"/>
+          <w:szCs w:val="24"/>
+        </w:rPr>
+        <w:t>由我整合到一起</w:t>
+      </w:r>
+      <w:r>
+        <w:rPr>
+          <w:sz w:val="24"/>
+          <w:szCs w:val="24"/>
+        </w:rPr>
+        <w:t>，</w:t>
+      </w:r>
+      <w:r>
+        <w:rPr>
+          <w:sz w:val="24"/>
+          <w:szCs w:val="24"/>
+        </w:rPr>
+        <w:t>通过这个过程</w:t>
+      </w:r>
+      <w:r>
+        <w:rPr>
+          <w:rFonts w:hint="eastAsia"/>
+          <w:sz w:val="24"/>
+          <w:szCs w:val="24"/>
+        </w:rPr>
+        <w:t>，小组成员</w:t>
+      </w:r>
+      <w:r>
+        <w:rPr>
+          <w:sz w:val="24"/>
+          <w:szCs w:val="24"/>
+        </w:rPr>
+        <w:t>进一步加深了对</w:t>
+      </w:r>
+      <w:r>
+        <w:rPr>
+          <w:sz w:val="24"/>
+          <w:szCs w:val="24"/>
+        </w:rPr>
+        <w:t>git</w:t>
+      </w:r>
+      <w:r>
+        <w:rPr>
+          <w:sz w:val="24"/>
+          <w:szCs w:val="24"/>
+        </w:rPr>
+        <w:t>的</w:t>
+      </w:r>
+      <w:r>
+        <w:rPr>
+          <w:sz w:val="24"/>
+          <w:szCs w:val="24"/>
+        </w:rPr>
+        <w:t>掌握。</w:t>
+      </w:r>
+    </w:p>
+    <w:p>
+      <w:pPr>
+        <w:spacing w:line="400" w:lineRule="exact"/>
+        <w:ind w:firstLineChars="200" w:firstLine="480"/>
+        <w:rPr>
+          <w:rFonts w:hint="eastAsia"/>
+          <w:sz w:val="24"/>
+          <w:szCs w:val="24"/>
+        </w:rPr>
+      </w:pPr>
     </w:p>
     <w:p>
       <w:pPr>
         <w:pStyle w:val="Heading2"/>
         <w:spacing w:before="0" w:after="0" w:line="240" w:lineRule="auto"/>
         <w:rPr>
-          <w:b w:val="0"/>
-          <w:bCs w:val="0"/>
-        </w:rPr>
-      </w:pPr>
-      <w:bookmarkStart w:id="8" w:name="_Toc444935386"/>
-      <w:r>
-        <w:rPr>
-          <w:b w:val="0"/>
-          <w:bCs w:val="0"/>
-        </w:rPr>
-        <w:t>2.</w:t>
-      </w:r>
-      <w:r>
-        <w:rPr>
-          <w:b w:val="0"/>
-          <w:bCs w:val="0"/>
-        </w:rPr>
-        <w:t>2</w:t>
-      </w:r>
-      <w:r>
-        <w:rPr>
           <w:rFonts w:hint="eastAsia"/>
           <w:b w:val="0"/>
           <w:bCs w:val="0"/>
         </w:rPr>
-        <w:t xml:space="preserve"> </w:t>
+      </w:pPr>
+      <w:bookmarkStart w:id="8" w:name="_Toc447566199"/>
+      <w:r>
+        <w:rPr>
+          <w:b w:val="0"/>
+          <w:bCs w:val="0"/>
+        </w:rPr>
+        <w:t>2.</w:t>
+      </w:r>
+      <w:r>
+        <w:rPr>
+          <w:b w:val="0"/>
+          <w:bCs w:val="0"/>
+        </w:rPr>
+        <w:t>2</w:t>
       </w:r>
       <w:r>
         <w:rPr>
@@ -4495,14 +4784,22 @@
           <w:b w:val="0"/>
           <w:bCs w:val="0"/>
         </w:rPr>
-        <w:t>小标题</w:t>
-      </w:r>
-      <w:r>
-        <w:rPr>
+        <w:t xml:space="preserve"> </w:t>
+      </w:r>
+      <w:r>
+        <w:rPr>
+          <w:rFonts w:hint="eastAsia"/>
           <w:b w:val="0"/>
           <w:bCs w:val="0"/>
         </w:rPr>
-        <w:t>2</w:t>
+        <w:t>开发</w:t>
+      </w:r>
+      <w:r>
+        <w:rPr>
+          <w:b w:val="0"/>
+          <w:bCs w:val="0"/>
+        </w:rPr>
+        <w:t>培训</w:t>
       </w:r>
       <w:bookmarkEnd w:id="8"/>
     </w:p>
@@ -4517,25 +4814,145 @@
       </w:pPr>
       <w:r>
         <w:rPr>
+          <w:sz w:val="24"/>
+          <w:szCs w:val="24"/>
+        </w:rPr>
+        <w:t>由于项目使用的是</w:t>
+      </w:r>
+    </w:p>
+    <w:p>
+      <w:pPr>
+        <w:spacing w:line="400" w:lineRule="exact"/>
+        <w:ind w:firstLineChars="200" w:firstLine="480"/>
+        <w:rPr>
+          <w:sz w:val="24"/>
+          <w:szCs w:val="24"/>
+        </w:rPr>
+      </w:pPr>
+      <w:r>
+        <w:rPr>
+          <w:sz w:val="24"/>
+          <w:szCs w:val="24"/>
+        </w:rPr>
+        <w:t>mysql+</w:t>
+      </w:r>
+      <w:r>
+        <w:rPr>
+          <w:sz w:val="24"/>
+          <w:szCs w:val="24"/>
+        </w:rPr>
+        <w:t>tomcat+</w:t>
+      </w:r>
+      <w:r>
+        <w:rPr>
+          <w:sz w:val="24"/>
+          <w:szCs w:val="24"/>
+        </w:rPr>
+        <w:t>spring+springmvc+mybatis+maven+git+linux/mac</w:t>
+      </w:r>
+      <w:r>
+        <w:rPr>
+          <w:sz w:val="24"/>
+          <w:szCs w:val="24"/>
+        </w:rPr>
+        <w:t>的</w:t>
+      </w:r>
+      <w:r>
+        <w:rPr>
+          <w:sz w:val="24"/>
+          <w:szCs w:val="24"/>
+        </w:rPr>
+        <w:t>架构</w:t>
+      </w:r>
+      <w:r>
+        <w:rPr>
+          <w:sz w:val="24"/>
+          <w:szCs w:val="24"/>
+        </w:rPr>
+        <w:t>，</w:t>
+      </w:r>
+      <w:r>
+        <w:rPr>
           <w:rFonts w:hint="eastAsia"/>
           <w:sz w:val="24"/>
           <w:szCs w:val="24"/>
         </w:rPr>
-        <w:t>内容</w:t>
-      </w:r>
-      <w:r>
-        <w:rPr>
-          <w:sz w:val="24"/>
-          <w:szCs w:val="24"/>
-        </w:rPr>
-        <w:t>2</w:t>
+        <w:t>开发组</w:t>
+      </w:r>
+      <w:r>
+        <w:rPr>
+          <w:sz w:val="24"/>
+          <w:szCs w:val="24"/>
+        </w:rPr>
+        <w:t>里面有一位同学对这个不是很熟悉，</w:t>
+      </w:r>
+      <w:r>
+        <w:rPr>
+          <w:sz w:val="24"/>
+          <w:szCs w:val="24"/>
+        </w:rPr>
+        <w:t>于是</w:t>
+      </w:r>
+      <w:r>
+        <w:rPr>
+          <w:sz w:val="24"/>
+          <w:szCs w:val="24"/>
+        </w:rPr>
+        <w:t>对他专门培训了一下</w:t>
+      </w:r>
+      <w:r>
+        <w:rPr>
+          <w:sz w:val="24"/>
+          <w:szCs w:val="24"/>
+        </w:rPr>
+        <w:t>，</w:t>
+      </w:r>
+      <w:r>
+        <w:rPr>
+          <w:rFonts w:hint="eastAsia"/>
+          <w:sz w:val="24"/>
+          <w:szCs w:val="24"/>
+        </w:rPr>
+        <w:t>使用了</w:t>
+      </w:r>
+      <w:r>
+        <w:rPr>
+          <w:sz w:val="24"/>
+          <w:szCs w:val="24"/>
+        </w:rPr>
+        <w:t>之前的一份</w:t>
+      </w:r>
+      <w:r>
+        <w:rPr>
+          <w:sz w:val="24"/>
+          <w:szCs w:val="24"/>
+        </w:rPr>
+        <w:t>代码，</w:t>
+      </w:r>
+      <w:r>
+        <w:rPr>
+          <w:rFonts w:hint="eastAsia"/>
+          <w:sz w:val="24"/>
+          <w:szCs w:val="24"/>
+        </w:rPr>
+        <w:t>让他边学</w:t>
+      </w:r>
+      <w:r>
+        <w:rPr>
+          <w:sz w:val="24"/>
+          <w:szCs w:val="24"/>
+        </w:rPr>
+        <w:t>边写。</w:t>
       </w:r>
     </w:p>
     <w:p>
       <w:pPr>
         <w:pStyle w:val="Heading1"/>
+        <w:rPr>
+          <w:rFonts w:hint="eastAsia"/>
+        </w:rPr>
       </w:pPr>
-      <w:bookmarkStart w:id="9" w:name="_Toc444935387"/>
+      <w:bookmarkStart w:id="9" w:name="_Toc447566200"/>
       <w:r>
         <w:rPr>
           <w:rFonts w:hint="eastAsia"/>
@@ -4549,13 +4966,7 @@
         <w:t xml:space="preserve"> </w:t>
       </w:r>
       <w:r>
-        <w:rPr>
-          <w:rFonts w:hint="eastAsia"/>
-        </w:rPr>
-        <w:t>标题</w:t>
-      </w:r>
-      <w:r>
-        <w:t>三</w:t>
+        <w:t>项目总结</w:t>
       </w:r>
       <w:bookmarkEnd w:id="9"/>
     </w:p>
@@ -4568,7 +4979,7 @@
           <w:bCs w:val="0"/>
         </w:rPr>
       </w:pPr>
-      <w:bookmarkStart w:id="10" w:name="_Toc444935388"/>
+      <w:bookmarkStart w:id="10" w:name="_Toc447566201"/>
       <w:r>
         <w:rPr>
           <w:b w:val="0"/>
@@ -4589,16 +5000,573 @@
           <w:b w:val="0"/>
           <w:bCs w:val="0"/>
         </w:rPr>
-        <w:t>小标题</w:t>
-      </w:r>
-      <w:r>
+        <w:t>做的好的</w:t>
+      </w:r>
+      <w:bookmarkEnd w:id="10"/>
+    </w:p>
+    <w:p>
+      <w:pPr>
+        <w:spacing w:line="400" w:lineRule="exact"/>
+        <w:rPr>
+          <w:sz w:val="24"/>
+          <w:szCs w:val="24"/>
+        </w:rPr>
+      </w:pPr>
+      <w:r>
+        <w:rPr>
+          <w:rFonts w:hint="eastAsia"/>
+        </w:rPr>
+        <w:tab/>
+      </w:r>
+      <w:r>
+        <w:rPr>
+          <w:sz w:val="24"/>
+          <w:szCs w:val="24"/>
+        </w:rPr>
+        <w:t>首先我们小组</w:t>
+      </w:r>
+      <w:r>
+        <w:rPr>
+          <w:sz w:val="24"/>
+          <w:szCs w:val="24"/>
+        </w:rPr>
+        <w:t>在规定的时间之内</w:t>
+      </w:r>
+      <w:r>
+        <w:rPr>
+          <w:sz w:val="24"/>
+          <w:szCs w:val="24"/>
+        </w:rPr>
+        <w:t>完成了项目的开发，</w:t>
+      </w:r>
+      <w:r>
+        <w:rPr>
+          <w:sz w:val="24"/>
+          <w:szCs w:val="24"/>
+        </w:rPr>
+        <w:t>实现了</w:t>
+      </w:r>
+      <w:r>
+        <w:rPr>
+          <w:sz w:val="24"/>
+          <w:szCs w:val="24"/>
+        </w:rPr>
+        <w:t>需求</w:t>
+      </w:r>
+      <w:r>
+        <w:rPr>
+          <w:sz w:val="24"/>
+          <w:szCs w:val="24"/>
+        </w:rPr>
+        <w:t>里面所需要的功能</w:t>
+      </w:r>
+      <w:r>
+        <w:rPr>
+          <w:sz w:val="24"/>
+          <w:szCs w:val="24"/>
+        </w:rPr>
+        <w:t>；</w:t>
+      </w:r>
+      <w:r>
+        <w:rPr>
+          <w:sz w:val="24"/>
+          <w:szCs w:val="24"/>
+        </w:rPr>
+        <w:t>其次</w:t>
+      </w:r>
+      <w:r>
+        <w:rPr>
+          <w:sz w:val="24"/>
+          <w:szCs w:val="24"/>
+        </w:rPr>
+        <w:t>小组</w:t>
+      </w:r>
+      <w:r>
+        <w:rPr>
+          <w:sz w:val="24"/>
+          <w:szCs w:val="24"/>
+        </w:rPr>
+        <w:t>成员之间</w:t>
+      </w:r>
+      <w:r>
+        <w:rPr>
+          <w:sz w:val="24"/>
+          <w:szCs w:val="24"/>
+        </w:rPr>
+        <w:t>的配合</w:t>
+      </w:r>
+      <w:r>
+        <w:rPr>
+          <w:sz w:val="24"/>
+          <w:szCs w:val="24"/>
+        </w:rPr>
+        <w:t>也做的比较到位，</w:t>
+      </w:r>
+      <w:r>
+        <w:rPr>
+          <w:sz w:val="24"/>
+          <w:szCs w:val="24"/>
+        </w:rPr>
+        <w:t>能够充分发挥</w:t>
+      </w:r>
+      <w:r>
+        <w:rPr>
+          <w:sz w:val="24"/>
+          <w:szCs w:val="24"/>
+        </w:rPr>
+        <w:t>每个人的特点与长处</w:t>
+      </w:r>
+      <w:r>
+        <w:rPr>
+          <w:sz w:val="24"/>
+          <w:szCs w:val="24"/>
+        </w:rPr>
+        <w:t>，</w:t>
+      </w:r>
+      <w:r>
+        <w:rPr>
+          <w:rFonts w:hint="eastAsia"/>
+          <w:sz w:val="24"/>
+          <w:szCs w:val="24"/>
+        </w:rPr>
+        <w:t>这一点</w:t>
+      </w:r>
+      <w:r>
+        <w:rPr>
+          <w:sz w:val="24"/>
+          <w:szCs w:val="24"/>
+        </w:rPr>
+        <w:t>我认为做得还是比较好的</w:t>
+      </w:r>
+      <w:r>
+        <w:rPr>
+          <w:sz w:val="24"/>
+          <w:szCs w:val="24"/>
+        </w:rPr>
+        <w:t>，</w:t>
+      </w:r>
+      <w:r>
+        <w:rPr>
+          <w:rFonts w:hint="eastAsia"/>
+          <w:sz w:val="24"/>
+          <w:szCs w:val="24"/>
+        </w:rPr>
+        <w:t>希望</w:t>
+      </w:r>
+      <w:r>
+        <w:rPr>
+          <w:sz w:val="24"/>
+          <w:szCs w:val="24"/>
+        </w:rPr>
+        <w:t>以后</w:t>
+      </w:r>
+      <w:r>
+        <w:rPr>
+          <w:sz w:val="24"/>
+          <w:szCs w:val="24"/>
+        </w:rPr>
+        <w:t>能够机会</w:t>
+      </w:r>
+      <w:r>
+        <w:rPr>
+          <w:sz w:val="24"/>
+          <w:szCs w:val="24"/>
+        </w:rPr>
+        <w:t>再次</w:t>
+      </w:r>
+      <w:r>
+        <w:rPr>
+          <w:sz w:val="24"/>
+          <w:szCs w:val="24"/>
+        </w:rPr>
+        <w:t>与</w:t>
+      </w:r>
+      <w:r>
+        <w:rPr>
+          <w:rFonts w:hint="eastAsia"/>
+          <w:sz w:val="24"/>
+          <w:szCs w:val="24"/>
+        </w:rPr>
+        <w:t>同学们</w:t>
+      </w:r>
+      <w:r>
+        <w:rPr>
+          <w:sz w:val="24"/>
+          <w:szCs w:val="24"/>
+        </w:rPr>
+        <w:t>合作。</w:t>
+      </w:r>
+    </w:p>
+    <w:p>
+      <w:pPr>
+        <w:spacing w:line="400" w:lineRule="exact"/>
+        <w:rPr>
+          <w:rFonts w:hint="eastAsia"/>
+          <w:sz w:val="24"/>
+          <w:szCs w:val="24"/>
+        </w:rPr>
+      </w:pPr>
+    </w:p>
+    <w:p>
+      <w:pPr>
+        <w:pStyle w:val="Heading2"/>
+        <w:spacing w:before="0" w:after="0" w:line="240" w:lineRule="auto"/>
         <w:rPr>
           <w:b w:val="0"/>
           <w:bCs w:val="0"/>
         </w:rPr>
-        <w:t>1</w:t>
-      </w:r>
-      <w:bookmarkEnd w:id="10"/>
+      </w:pPr>
+      <w:bookmarkStart w:id="11" w:name="_Toc447566202"/>
+      <w:r>
+        <w:rPr>
+          <w:b w:val="0"/>
+          <w:bCs w:val="0"/>
+        </w:rPr>
+        <w:t>3.2</w:t>
+      </w:r>
+      <w:r>
+        <w:rPr>
+          <w:rFonts w:hint="eastAsia"/>
+          <w:b w:val="0"/>
+          <w:bCs w:val="0"/>
+        </w:rPr>
+        <w:t xml:space="preserve"> </w:t>
+      </w:r>
+      <w:r>
+        <w:rPr>
+          <w:rFonts w:hint="eastAsia"/>
+          <w:b w:val="0"/>
+          <w:bCs w:val="0"/>
+        </w:rPr>
+        <w:t>仍需努力</w:t>
+      </w:r>
+      <w:r>
+        <w:rPr>
+          <w:b w:val="0"/>
+          <w:bCs w:val="0"/>
+        </w:rPr>
+        <w:t>的</w:t>
+      </w:r>
+      <w:bookmarkEnd w:id="11"/>
+    </w:p>
+    <w:p>
+      <w:pPr>
+        <w:ind w:firstLine="420"/>
+      </w:pPr>
+      <w:r>
+        <w:rPr>
+          <w:sz w:val="24"/>
+          <w:szCs w:val="24"/>
+        </w:rPr>
+        <w:t>对于</w:t>
+      </w:r>
+      <w:r>
+        <w:rPr>
+          <w:sz w:val="24"/>
+          <w:szCs w:val="24"/>
+        </w:rPr>
+        <w:t>这样一个</w:t>
+      </w:r>
+      <w:r>
+        <w:rPr>
+          <w:rFonts w:hint="eastAsia"/>
+          <w:sz w:val="24"/>
+          <w:szCs w:val="24"/>
+        </w:rPr>
+        <w:t>项目</w:t>
+      </w:r>
+      <w:r>
+        <w:rPr>
+          <w:sz w:val="24"/>
+          <w:szCs w:val="24"/>
+        </w:rPr>
+        <w:t>来说，</w:t>
+      </w:r>
+      <w:r>
+        <w:rPr>
+          <w:sz w:val="24"/>
+          <w:szCs w:val="24"/>
+        </w:rPr>
+        <w:t>接近一个月的时间</w:t>
+      </w:r>
+      <w:r>
+        <w:rPr>
+          <w:sz w:val="24"/>
+          <w:szCs w:val="24"/>
+        </w:rPr>
+        <w:t>还是</w:t>
+      </w:r>
+      <w:r>
+        <w:rPr>
+          <w:sz w:val="24"/>
+          <w:szCs w:val="24"/>
+        </w:rPr>
+        <w:t>有一点不够</w:t>
+      </w:r>
+      <w:r>
+        <w:rPr>
+          <w:sz w:val="24"/>
+          <w:szCs w:val="24"/>
+        </w:rPr>
+        <w:t>充分，</w:t>
+      </w:r>
+      <w:r>
+        <w:rPr>
+          <w:sz w:val="24"/>
+          <w:szCs w:val="24"/>
+        </w:rPr>
+        <w:t>如果</w:t>
+      </w:r>
+      <w:r>
+        <w:rPr>
+          <w:sz w:val="24"/>
+          <w:szCs w:val="24"/>
+        </w:rPr>
+        <w:t>允许有更多的时间，</w:t>
+      </w:r>
+      <w:r>
+        <w:rPr>
+          <w:sz w:val="24"/>
+          <w:szCs w:val="24"/>
+        </w:rPr>
+        <w:t>我们这个项目，</w:t>
+      </w:r>
+      <w:r>
+        <w:rPr>
+          <w:sz w:val="24"/>
+          <w:szCs w:val="24"/>
+        </w:rPr>
+        <w:t>对于一些细节的地方，</w:t>
+      </w:r>
+      <w:r>
+        <w:rPr>
+          <w:sz w:val="24"/>
+          <w:szCs w:val="24"/>
+        </w:rPr>
+        <w:t>可以做得</w:t>
+      </w:r>
+      <w:r>
+        <w:rPr>
+          <w:sz w:val="24"/>
+          <w:szCs w:val="24"/>
+        </w:rPr>
+        <w:t>更好</w:t>
+      </w:r>
+      <w:r>
+        <w:rPr>
+          <w:sz w:val="24"/>
+          <w:szCs w:val="24"/>
+        </w:rPr>
+        <w:t>。</w:t>
+      </w:r>
+      <w:r>
+        <w:rPr>
+          <w:sz w:val="24"/>
+          <w:szCs w:val="24"/>
+        </w:rPr>
+        <w:t>比如</w:t>
+      </w:r>
+      <w:r>
+        <w:rPr>
+          <w:sz w:val="24"/>
+          <w:szCs w:val="24"/>
+        </w:rPr>
+        <w:t>，</w:t>
+      </w:r>
+      <w:r>
+        <w:rPr>
+          <w:sz w:val="24"/>
+          <w:szCs w:val="24"/>
+        </w:rPr>
+        <w:t>在这一开发阶段</w:t>
+      </w:r>
+      <w:r>
+        <w:rPr>
+          <w:sz w:val="24"/>
+          <w:szCs w:val="24"/>
+        </w:rPr>
+        <w:t>，</w:t>
+      </w:r>
+      <w:r>
+        <w:rPr>
+          <w:rFonts w:hint="eastAsia"/>
+          <w:sz w:val="24"/>
+          <w:szCs w:val="24"/>
+        </w:rPr>
+        <w:t>我们</w:t>
+      </w:r>
+      <w:r>
+        <w:rPr>
+          <w:rFonts w:hint="eastAsia"/>
+          <w:sz w:val="24"/>
+          <w:szCs w:val="24"/>
+        </w:rPr>
+        <w:t>并没有</w:t>
+      </w:r>
+      <w:r>
+        <w:rPr>
+          <w:sz w:val="24"/>
+          <w:szCs w:val="24"/>
+        </w:rPr>
+        <w:t>考虑项目的并发问题</w:t>
+      </w:r>
+      <w:r>
+        <w:rPr>
+          <w:sz w:val="24"/>
+          <w:szCs w:val="24"/>
+        </w:rPr>
+        <w:t>，</w:t>
+      </w:r>
+      <w:r>
+        <w:rPr>
+          <w:sz w:val="24"/>
+          <w:szCs w:val="24"/>
+        </w:rPr>
+        <w:t>在大规模大数据</w:t>
+      </w:r>
+      <w:r>
+        <w:rPr>
+          <w:sz w:val="24"/>
+          <w:szCs w:val="24"/>
+        </w:rPr>
+        <w:t>情况下</w:t>
+      </w:r>
+      <w:r>
+        <w:rPr>
+          <w:sz w:val="24"/>
+          <w:szCs w:val="24"/>
+        </w:rPr>
+        <w:t>项目的高可用</w:t>
+      </w:r>
+      <w:r>
+        <w:rPr>
+          <w:sz w:val="24"/>
+          <w:szCs w:val="24"/>
+        </w:rPr>
+        <w:t>、</w:t>
+      </w:r>
+      <w:r>
+        <w:rPr>
+          <w:sz w:val="24"/>
+          <w:szCs w:val="24"/>
+        </w:rPr>
+        <w:t>高扩展</w:t>
+      </w:r>
+      <w:r>
+        <w:rPr>
+          <w:sz w:val="24"/>
+          <w:szCs w:val="24"/>
+        </w:rPr>
+        <w:t>性</w:t>
+      </w:r>
+      <w:r>
+        <w:rPr>
+          <w:sz w:val="24"/>
+          <w:szCs w:val="24"/>
+        </w:rPr>
+        <w:t>没有做足够的测试</w:t>
+      </w:r>
+      <w:r>
+        <w:rPr>
+          <w:rFonts w:hint="eastAsia"/>
+          <w:sz w:val="24"/>
+          <w:szCs w:val="24"/>
+        </w:rPr>
+        <w:t>与验证</w:t>
+      </w:r>
+      <w:r>
+        <w:rPr>
+          <w:sz w:val="24"/>
+          <w:szCs w:val="24"/>
+        </w:rPr>
+        <w:t>，</w:t>
+      </w:r>
+      <w:r>
+        <w:rPr>
+          <w:rFonts w:hint="eastAsia"/>
+          <w:sz w:val="24"/>
+          <w:szCs w:val="24"/>
+        </w:rPr>
+        <w:t>这一点</w:t>
+      </w:r>
+      <w:r>
+        <w:rPr>
+          <w:sz w:val="24"/>
+          <w:szCs w:val="24"/>
+        </w:rPr>
+        <w:t>还是</w:t>
+      </w:r>
+      <w:r>
+        <w:rPr>
+          <w:sz w:val="24"/>
+          <w:szCs w:val="24"/>
+        </w:rPr>
+        <w:t>不足的。</w:t>
+      </w:r>
+      <w:r>
+        <w:rPr>
+          <w:sz w:val="24"/>
+          <w:szCs w:val="24"/>
+        </w:rPr>
+        <w:t>如果</w:t>
+      </w:r>
+      <w:r>
+        <w:rPr>
+          <w:sz w:val="24"/>
+          <w:szCs w:val="24"/>
+        </w:rPr>
+        <w:t>给我们更多的时间，</w:t>
+      </w:r>
+      <w:r>
+        <w:rPr>
+          <w:sz w:val="24"/>
+          <w:szCs w:val="24"/>
+        </w:rPr>
+        <w:t>我们一定会</w:t>
+      </w:r>
+      <w:r>
+        <w:rPr>
+          <w:sz w:val="24"/>
+          <w:szCs w:val="24"/>
+        </w:rPr>
+        <w:t>将这几点考虑进去，</w:t>
+      </w:r>
+      <w:r>
+        <w:rPr>
+          <w:sz w:val="24"/>
+          <w:szCs w:val="24"/>
+        </w:rPr>
+        <w:t>使</w:t>
+      </w:r>
+      <w:r>
+        <w:rPr>
+          <w:sz w:val="24"/>
+          <w:szCs w:val="24"/>
+        </w:rPr>
+        <w:t>得</w:t>
+      </w:r>
+      <w:r>
+        <w:rPr>
+          <w:sz w:val="24"/>
+          <w:szCs w:val="24"/>
+        </w:rPr>
+        <w:t>项目</w:t>
+      </w:r>
+      <w:r>
+        <w:rPr>
+          <w:rFonts w:hint="eastAsia"/>
+          <w:sz w:val="24"/>
+          <w:szCs w:val="24"/>
+        </w:rPr>
+        <w:t>更加完善</w:t>
+      </w:r>
+      <w:r>
+        <w:rPr>
+          <w:sz w:val="24"/>
+          <w:szCs w:val="24"/>
+        </w:rPr>
+        <w:t>。</w:t>
+      </w:r>
     </w:p>
     <w:sectPr>
       <w:headerReference w:type="even" r:id="rId9"/>
@@ -6374,7 +7342,7 @@
     <w:rsid w:val="00BA12D2"/>
     <w:rsid w:val="00C012F1"/>
     <w:rsid w:val="00C34547"/>
-    <w:rsid w:val="00CF01BC"/>
+    <w:rsid w:val="00C8449D"/>
   </w:rsids>
   <m:mathPr>
     <m:mathFont m:val="Cambria Math"/>
@@ -7164,7 +8132,7 @@
 </file>
 
 <file path=customXml/itemProps2.xml><?xml version="1.0" encoding="utf-8"?>
-<ds:datastoreItem xmlns:ds="http://schemas.openxmlformats.org/officeDocument/2006/customXml" ds:itemID="{A7665785-D51F-F646-8FA0-F5686FE68936}">
+<ds:datastoreItem xmlns:ds="http://schemas.openxmlformats.org/officeDocument/2006/customXml" ds:itemID="{1FDBAA9F-2936-DA41-845A-D4AEEBEBC3C5}">
   <ds:schemaRefs>
     <ds:schemaRef ds:uri="http://schemas.openxmlformats.org/officeDocument/2006/bibliography"/>
   </ds:schemaRefs>

</xml_diff>